<commit_message>
tutorial and check_monot fixes
</commit_message>
<xml_diff>
--- a/CanFlood_UsersManual_002.docx
+++ b/CanFlood_UsersManual_002.docx
@@ -567,15 +567,41 @@
           <w:lang w:val="en-US"/>
         </w:rPr>
         <w:lastRenderedPageBreak/>
-        <w:t>Turotial1</w:t>
-      </w:r>
-    </w:p>
-    <w:p>
-      <w:pPr>
-        <w:rPr>
-          <w:lang w:val="en-US"/>
-        </w:rPr>
-      </w:pPr>
+        <w:t xml:space="preserve">Tutorial </w:t>
+      </w:r>
+      <w:r>
+        <w:rPr>
+          <w:lang w:val="en-US"/>
+        </w:rPr>
+        <w:t>1: Risk (L1)</w:t>
+      </w:r>
+    </w:p>
+    <w:p>
+      <w:pPr>
+        <w:pStyle w:val="Heading2"/>
+        <w:rPr>
+          <w:lang w:val="en-US"/>
+        </w:rPr>
+      </w:pPr>
+      <w:r>
+        <w:rPr>
+          <w:lang w:val="en-US"/>
+        </w:rPr>
+        <w:t>Load data to the project</w:t>
+      </w:r>
+    </w:p>
+    <w:p>
+      <w:pPr>
+        <w:rPr>
+          <w:lang w:val="en-US"/>
+        </w:rPr>
+      </w:pPr>
+      <w:r>
+        <w:rPr>
+          <w:lang w:val="en-US"/>
+        </w:rPr>
+        <w:t xml:space="preserve">Load all the data for Tutorial 2: </w:t>
+      </w:r>
       <w:proofErr w:type="spellStart"/>
       <w:r>
         <w:rPr>
@@ -588,6 +614,1154 @@
         <w:rPr>
           <w:lang w:val="en-US"/>
         </w:rPr>
+        <w:t>\tutorials\2\data\</w:t>
+      </w:r>
+    </w:p>
+    <w:p>
+      <w:pPr>
+        <w:rPr>
+          <w:lang w:val="en-US"/>
+        </w:rPr>
+      </w:pPr>
+      <w:r>
+        <w:rPr>
+          <w:lang w:val="en-US"/>
+        </w:rPr>
+        <w:t>It should look something like this:</w:t>
+      </w:r>
+    </w:p>
+    <w:p>
+      <w:pPr>
+        <w:rPr>
+          <w:lang w:val="en-US"/>
+        </w:rPr>
+      </w:pPr>
+      <w:r>
+        <w:rPr>
+          <w:noProof/>
+        </w:rPr>
+        <w:drawing>
+          <wp:inline distT="0" distB="0" distL="0" distR="0" wp14:anchorId="0A9FD8B1" wp14:editId="3148B4C6">
+            <wp:extent cx="5543550" cy="4772025"/>
+            <wp:effectExtent l="0" t="0" r="0" b="9525"/>
+            <wp:docPr id="5" name="Picture 5"/>
+            <wp:cNvGraphicFramePr>
+              <a:graphicFrameLocks xmlns:a="http://schemas.openxmlformats.org/drawingml/2006/main" noChangeAspect="1"/>
+            </wp:cNvGraphicFramePr>
+            <a:graphic xmlns:a="http://schemas.openxmlformats.org/drawingml/2006/main">
+              <a:graphicData uri="http://schemas.openxmlformats.org/drawingml/2006/picture">
+                <pic:pic xmlns:pic="http://schemas.openxmlformats.org/drawingml/2006/picture">
+                  <pic:nvPicPr>
+                    <pic:cNvPr id="1" name=""/>
+                    <pic:cNvPicPr/>
+                  </pic:nvPicPr>
+                  <pic:blipFill>
+                    <a:blip r:embed="rId13"/>
+                    <a:stretch>
+                      <a:fillRect/>
+                    </a:stretch>
+                  </pic:blipFill>
+                  <pic:spPr>
+                    <a:xfrm>
+                      <a:off x="0" y="0"/>
+                      <a:ext cx="5543550" cy="4772025"/>
+                    </a:xfrm>
+                    <a:prstGeom prst="rect">
+                      <a:avLst/>
+                    </a:prstGeom>
+                  </pic:spPr>
+                </pic:pic>
+              </a:graphicData>
+            </a:graphic>
+          </wp:inline>
+        </w:drawing>
+      </w:r>
+    </w:p>
+    <w:p>
+      <w:pPr>
+        <w:pStyle w:val="Heading2"/>
+        <w:rPr>
+          <w:lang w:val="en-US"/>
+        </w:rPr>
+      </w:pPr>
+      <w:r>
+        <w:rPr>
+          <w:lang w:val="en-US"/>
+        </w:rPr>
+        <w:t>Build the Model</w:t>
+      </w:r>
+    </w:p>
+    <w:p>
+      <w:pPr>
+        <w:rPr>
+          <w:lang w:val="en-US"/>
+        </w:rPr>
+      </w:pPr>
+      <w:r>
+        <w:rPr>
+          <w:lang w:val="en-US"/>
+        </w:rPr>
+        <w:t xml:space="preserve">Press the </w:t>
+      </w:r>
+      <w:proofErr w:type="spellStart"/>
+      <w:r>
+        <w:rPr>
+          <w:lang w:val="en-US"/>
+        </w:rPr>
+        <w:t>ProjectDataPrep</w:t>
+      </w:r>
+      <w:proofErr w:type="spellEnd"/>
+      <w:r>
+        <w:rPr>
+          <w:lang w:val="en-US"/>
+        </w:rPr>
+        <w:t xml:space="preserve"> button </w:t>
+      </w:r>
+      <w:r>
+        <w:rPr>
+          <w:noProof/>
+        </w:rPr>
+        <w:drawing>
+          <wp:inline distT="0" distB="0" distL="0" distR="0" wp14:anchorId="4D4BEBCB" wp14:editId="74A198BE">
+            <wp:extent cx="342900" cy="295275"/>
+            <wp:effectExtent l="0" t="0" r="0" b="9525"/>
+            <wp:docPr id="9" name="Picture 9"/>
+            <wp:cNvGraphicFramePr>
+              <a:graphicFrameLocks xmlns:a="http://schemas.openxmlformats.org/drawingml/2006/main" noChangeAspect="1"/>
+            </wp:cNvGraphicFramePr>
+            <a:graphic xmlns:a="http://schemas.openxmlformats.org/drawingml/2006/main">
+              <a:graphicData uri="http://schemas.openxmlformats.org/drawingml/2006/picture">
+                <pic:pic xmlns:pic="http://schemas.openxmlformats.org/drawingml/2006/picture">
+                  <pic:nvPicPr>
+                    <pic:cNvPr id="1" name=""/>
+                    <pic:cNvPicPr/>
+                  </pic:nvPicPr>
+                  <pic:blipFill>
+                    <a:blip r:embed="rId8"/>
+                    <a:stretch>
+                      <a:fillRect/>
+                    </a:stretch>
+                  </pic:blipFill>
+                  <pic:spPr>
+                    <a:xfrm>
+                      <a:off x="0" y="0"/>
+                      <a:ext cx="342900" cy="295275"/>
+                    </a:xfrm>
+                    <a:prstGeom prst="rect">
+                      <a:avLst/>
+                    </a:prstGeom>
+                  </pic:spPr>
+                </pic:pic>
+              </a:graphicData>
+            </a:graphic>
+          </wp:inline>
+        </w:drawing>
+      </w:r>
+    </w:p>
+    <w:p>
+      <w:pPr>
+        <w:pStyle w:val="Heading3"/>
+        <w:rPr>
+          <w:lang w:val="en-US"/>
+        </w:rPr>
+      </w:pPr>
+      <w:r>
+        <w:rPr>
+          <w:lang w:val="en-US"/>
+        </w:rPr>
+        <w:lastRenderedPageBreak/>
+        <w:t>Setup</w:t>
+      </w:r>
+    </w:p>
+    <w:p>
+      <w:pPr>
+        <w:keepNext/>
+        <w:rPr>
+          <w:lang w:val="en-US"/>
+        </w:rPr>
+      </w:pPr>
+      <w:r>
+        <w:rPr>
+          <w:lang w:val="en-US"/>
+        </w:rPr>
+        <w:t>On the ‘Setup’ tab, fill out the information as shown (selecting your own directories):</w:t>
+      </w:r>
+    </w:p>
+    <w:p>
+      <w:pPr>
+        <w:rPr>
+          <w:lang w:val="en-US"/>
+        </w:rPr>
+      </w:pPr>
+      <w:r>
+        <w:rPr>
+          <w:noProof/>
+        </w:rPr>
+        <w:drawing>
+          <wp:inline distT="0" distB="0" distL="0" distR="0" wp14:anchorId="766DB498" wp14:editId="69B629EC">
+            <wp:extent cx="4237197" cy="5621572"/>
+            <wp:effectExtent l="0" t="0" r="0" b="0"/>
+            <wp:docPr id="25" name="Picture 25"/>
+            <wp:cNvGraphicFramePr>
+              <a:graphicFrameLocks xmlns:a="http://schemas.openxmlformats.org/drawingml/2006/main" noChangeAspect="1"/>
+            </wp:cNvGraphicFramePr>
+            <a:graphic xmlns:a="http://schemas.openxmlformats.org/drawingml/2006/main">
+              <a:graphicData uri="http://schemas.openxmlformats.org/drawingml/2006/picture">
+                <pic:pic xmlns:pic="http://schemas.openxmlformats.org/drawingml/2006/picture">
+                  <pic:nvPicPr>
+                    <pic:cNvPr id="1" name=""/>
+                    <pic:cNvPicPr/>
+                  </pic:nvPicPr>
+                  <pic:blipFill>
+                    <a:blip r:embed="rId14"/>
+                    <a:stretch>
+                      <a:fillRect/>
+                    </a:stretch>
+                  </pic:blipFill>
+                  <pic:spPr>
+                    <a:xfrm>
+                      <a:off x="0" y="0"/>
+                      <a:ext cx="4244146" cy="5630791"/>
+                    </a:xfrm>
+                    <a:prstGeom prst="rect">
+                      <a:avLst/>
+                    </a:prstGeom>
+                  </pic:spPr>
+                </pic:pic>
+              </a:graphicData>
+            </a:graphic>
+          </wp:inline>
+        </w:drawing>
+      </w:r>
+    </w:p>
+    <w:p>
+      <w:pPr>
+        <w:rPr>
+          <w:lang w:val="en-US"/>
+        </w:rPr>
+      </w:pPr>
+      <w:r>
+        <w:rPr>
+          <w:lang w:val="en-US"/>
+        </w:rPr>
+        <w:t>Click ‘Generate’. In the selected working directory, you should see the following:</w:t>
+      </w:r>
+    </w:p>
+    <w:p>
+      <w:pPr>
+        <w:rPr>
+          <w:lang w:val="en-US"/>
+        </w:rPr>
+      </w:pPr>
+      <w:r>
+        <w:rPr>
+          <w:noProof/>
+        </w:rPr>
+        <w:lastRenderedPageBreak/>
+        <w:drawing>
+          <wp:inline distT="0" distB="0" distL="0" distR="0" wp14:anchorId="0C732292" wp14:editId="3801FABB">
+            <wp:extent cx="2695492" cy="1451419"/>
+            <wp:effectExtent l="0" t="0" r="0" b="0"/>
+            <wp:docPr id="24" name="Picture 24"/>
+            <wp:cNvGraphicFramePr>
+              <a:graphicFrameLocks xmlns:a="http://schemas.openxmlformats.org/drawingml/2006/main" noChangeAspect="1"/>
+            </wp:cNvGraphicFramePr>
+            <a:graphic xmlns:a="http://schemas.openxmlformats.org/drawingml/2006/main">
+              <a:graphicData uri="http://schemas.openxmlformats.org/drawingml/2006/picture">
+                <pic:pic xmlns:pic="http://schemas.openxmlformats.org/drawingml/2006/picture">
+                  <pic:nvPicPr>
+                    <pic:cNvPr id="1" name=""/>
+                    <pic:cNvPicPr/>
+                  </pic:nvPicPr>
+                  <pic:blipFill>
+                    <a:blip r:embed="rId15"/>
+                    <a:stretch>
+                      <a:fillRect/>
+                    </a:stretch>
+                  </pic:blipFill>
+                  <pic:spPr>
+                    <a:xfrm>
+                      <a:off x="0" y="0"/>
+                      <a:ext cx="2720185" cy="1464715"/>
+                    </a:xfrm>
+                    <a:prstGeom prst="rect">
+                      <a:avLst/>
+                    </a:prstGeom>
+                  </pic:spPr>
+                </pic:pic>
+              </a:graphicData>
+            </a:graphic>
+          </wp:inline>
+        </w:drawing>
+      </w:r>
+    </w:p>
+    <w:p>
+      <w:pPr>
+        <w:rPr>
+          <w:lang w:val="en-US"/>
+        </w:rPr>
+      </w:pPr>
+      <w:r>
+        <w:rPr>
+          <w:lang w:val="en-US"/>
+        </w:rPr>
+        <w:t xml:space="preserve"> </w:t>
+      </w:r>
+    </w:p>
+    <w:p>
+      <w:pPr>
+        <w:pStyle w:val="Heading3"/>
+        <w:rPr>
+          <w:lang w:val="en-US"/>
+        </w:rPr>
+      </w:pPr>
+      <w:r>
+        <w:rPr>
+          <w:lang w:val="en-US"/>
+        </w:rPr>
+        <w:t>Hazard Sampler</w:t>
+      </w:r>
+    </w:p>
+    <w:p>
+      <w:pPr>
+        <w:rPr>
+          <w:lang w:val="en-US"/>
+        </w:rPr>
+      </w:pPr>
+      <w:r>
+        <w:rPr>
+          <w:lang w:val="en-US"/>
+        </w:rPr>
+        <w:t>Move to the ‘Hazard Sampler’ tab, and click ‘Add All Visible’:</w:t>
+      </w:r>
+    </w:p>
+    <w:p>
+      <w:pPr>
+        <w:rPr>
+          <w:lang w:val="en-US"/>
+        </w:rPr>
+      </w:pPr>
+      <w:r>
+        <w:rPr>
+          <w:noProof/>
+        </w:rPr>
+        <w:drawing>
+          <wp:inline distT="0" distB="0" distL="0" distR="0" wp14:anchorId="3EFC9A8C" wp14:editId="7BC1B2B0">
+            <wp:extent cx="5760720" cy="2183765"/>
+            <wp:effectExtent l="0" t="0" r="0" b="6985"/>
+            <wp:docPr id="32" name="Picture 32"/>
+            <wp:cNvGraphicFramePr>
+              <a:graphicFrameLocks xmlns:a="http://schemas.openxmlformats.org/drawingml/2006/main" noChangeAspect="1"/>
+            </wp:cNvGraphicFramePr>
+            <a:graphic xmlns:a="http://schemas.openxmlformats.org/drawingml/2006/main">
+              <a:graphicData uri="http://schemas.openxmlformats.org/drawingml/2006/picture">
+                <pic:pic xmlns:pic="http://schemas.openxmlformats.org/drawingml/2006/picture">
+                  <pic:nvPicPr>
+                    <pic:cNvPr id="1" name=""/>
+                    <pic:cNvPicPr/>
+                  </pic:nvPicPr>
+                  <pic:blipFill>
+                    <a:blip r:embed="rId16"/>
+                    <a:stretch>
+                      <a:fillRect/>
+                    </a:stretch>
+                  </pic:blipFill>
+                  <pic:spPr>
+                    <a:xfrm>
+                      <a:off x="0" y="0"/>
+                      <a:ext cx="5760720" cy="2183765"/>
+                    </a:xfrm>
+                    <a:prstGeom prst="rect">
+                      <a:avLst/>
+                    </a:prstGeom>
+                  </pic:spPr>
+                </pic:pic>
+              </a:graphicData>
+            </a:graphic>
+          </wp:inline>
+        </w:drawing>
+      </w:r>
+    </w:p>
+    <w:p>
+      <w:pPr>
+        <w:rPr>
+          <w:lang w:val="en-US"/>
+        </w:rPr>
+      </w:pPr>
+      <w:r>
+        <w:rPr>
+          <w:lang w:val="en-US"/>
+        </w:rPr>
+        <w:t>Click ‘Generate’.</w:t>
+      </w:r>
+    </w:p>
+    <w:p>
+      <w:pPr>
+        <w:pStyle w:val="Heading3"/>
+        <w:rPr>
+          <w:lang w:val="en-US"/>
+        </w:rPr>
+      </w:pPr>
+      <w:r>
+        <w:rPr>
+          <w:lang w:val="en-US"/>
+        </w:rPr>
+        <w:t>Event Likelihoods</w:t>
+      </w:r>
+    </w:p>
+    <w:p>
+      <w:pPr>
+        <w:rPr>
+          <w:lang w:val="en-US"/>
+        </w:rPr>
+      </w:pPr>
+      <w:r>
+        <w:rPr>
+          <w:lang w:val="en-US"/>
+        </w:rPr>
+        <w:t>Move to the ‘Event Likelihoods’ tab. Specify the correct values for each likelihood (from the event names) as shown:</w:t>
+      </w:r>
+    </w:p>
+    <w:p>
+      <w:pPr>
+        <w:rPr>
+          <w:lang w:val="en-US"/>
+        </w:rPr>
+      </w:pPr>
+      <w:r>
+        <w:rPr>
+          <w:noProof/>
+        </w:rPr>
+        <w:lastRenderedPageBreak/>
+        <w:drawing>
+          <wp:inline distT="0" distB="0" distL="0" distR="0" wp14:anchorId="50F1153A" wp14:editId="4BC845AF">
+            <wp:extent cx="5760720" cy="3747135"/>
+            <wp:effectExtent l="0" t="0" r="0" b="5715"/>
+            <wp:docPr id="33" name="Picture 33"/>
+            <wp:cNvGraphicFramePr>
+              <a:graphicFrameLocks xmlns:a="http://schemas.openxmlformats.org/drawingml/2006/main" noChangeAspect="1"/>
+            </wp:cNvGraphicFramePr>
+            <a:graphic xmlns:a="http://schemas.openxmlformats.org/drawingml/2006/main">
+              <a:graphicData uri="http://schemas.openxmlformats.org/drawingml/2006/picture">
+                <pic:pic xmlns:pic="http://schemas.openxmlformats.org/drawingml/2006/picture">
+                  <pic:nvPicPr>
+                    <pic:cNvPr id="1" name=""/>
+                    <pic:cNvPicPr/>
+                  </pic:nvPicPr>
+                  <pic:blipFill>
+                    <a:blip r:embed="rId17"/>
+                    <a:stretch>
+                      <a:fillRect/>
+                    </a:stretch>
+                  </pic:blipFill>
+                  <pic:spPr>
+                    <a:xfrm>
+                      <a:off x="0" y="0"/>
+                      <a:ext cx="5760720" cy="3747135"/>
+                    </a:xfrm>
+                    <a:prstGeom prst="rect">
+                      <a:avLst/>
+                    </a:prstGeom>
+                  </pic:spPr>
+                </pic:pic>
+              </a:graphicData>
+            </a:graphic>
+          </wp:inline>
+        </w:drawing>
+      </w:r>
+    </w:p>
+    <w:p>
+      <w:pPr>
+        <w:rPr>
+          <w:lang w:val="en-US"/>
+        </w:rPr>
+      </w:pPr>
+      <w:r>
+        <w:rPr>
+          <w:lang w:val="en-US"/>
+        </w:rPr>
+        <w:t>Press ‘Store Event Likelihoods’</w:t>
+      </w:r>
+    </w:p>
+    <w:p>
+      <w:pPr>
+        <w:pStyle w:val="Heading3"/>
+        <w:rPr>
+          <w:lang w:val="en-US"/>
+        </w:rPr>
+      </w:pPr>
+      <w:r>
+        <w:rPr>
+          <w:lang w:val="en-US"/>
+        </w:rPr>
+        <w:t>Likelihood Sampler</w:t>
+      </w:r>
+    </w:p>
+    <w:p>
+      <w:pPr>
+        <w:rPr>
+          <w:lang w:val="en-US"/>
+        </w:rPr>
+      </w:pPr>
+      <w:r>
+        <w:rPr>
+          <w:lang w:val="en-US"/>
+        </w:rPr>
+        <w:t>Move to the Likelihood Sampler tab. Select the corresponding secondary exposure likelihoods layer for the 1000yr failure event as shown:</w:t>
+      </w:r>
+    </w:p>
+    <w:p>
+      <w:pPr>
+        <w:rPr>
+          <w:lang w:val="en-US"/>
+        </w:rPr>
+      </w:pPr>
+      <w:r>
+        <w:rPr>
+          <w:noProof/>
+        </w:rPr>
+        <w:lastRenderedPageBreak/>
+        <w:drawing>
+          <wp:inline distT="0" distB="0" distL="0" distR="0" wp14:anchorId="5D262ED4" wp14:editId="1CDF5635">
+            <wp:extent cx="5760720" cy="7565390"/>
+            <wp:effectExtent l="0" t="0" r="0" b="0"/>
+            <wp:docPr id="34" name="Picture 34"/>
+            <wp:cNvGraphicFramePr>
+              <a:graphicFrameLocks xmlns:a="http://schemas.openxmlformats.org/drawingml/2006/main" noChangeAspect="1"/>
+            </wp:cNvGraphicFramePr>
+            <a:graphic xmlns:a="http://schemas.openxmlformats.org/drawingml/2006/main">
+              <a:graphicData uri="http://schemas.openxmlformats.org/drawingml/2006/picture">
+                <pic:pic xmlns:pic="http://schemas.openxmlformats.org/drawingml/2006/picture">
+                  <pic:nvPicPr>
+                    <pic:cNvPr id="1" name=""/>
+                    <pic:cNvPicPr/>
+                  </pic:nvPicPr>
+                  <pic:blipFill>
+                    <a:blip r:embed="rId18"/>
+                    <a:stretch>
+                      <a:fillRect/>
+                    </a:stretch>
+                  </pic:blipFill>
+                  <pic:spPr>
+                    <a:xfrm>
+                      <a:off x="0" y="0"/>
+                      <a:ext cx="5760720" cy="7565390"/>
+                    </a:xfrm>
+                    <a:prstGeom prst="rect">
+                      <a:avLst/>
+                    </a:prstGeom>
+                  </pic:spPr>
+                </pic:pic>
+              </a:graphicData>
+            </a:graphic>
+          </wp:inline>
+        </w:drawing>
+      </w:r>
+    </w:p>
+    <w:p>
+      <w:pPr>
+        <w:rPr>
+          <w:lang w:val="en-US"/>
+        </w:rPr>
+      </w:pPr>
+      <w:r>
+        <w:rPr>
+          <w:lang w:val="en-US"/>
+        </w:rPr>
+        <w:t>Ensure ‘</w:t>
+      </w:r>
+      <w:proofErr w:type="spellStart"/>
+      <w:r>
+        <w:rPr>
+          <w:lang w:val="en-US"/>
+        </w:rPr>
+        <w:t>p_fail</w:t>
+      </w:r>
+      <w:proofErr w:type="spellEnd"/>
+      <w:r>
+        <w:rPr>
+          <w:lang w:val="en-US"/>
+        </w:rPr>
+        <w:t>’ has been selected as the likelihood field name. Click ‘Sample Polygons’</w:t>
+      </w:r>
+    </w:p>
+    <w:p>
+      <w:pPr>
+        <w:pStyle w:val="Heading3"/>
+        <w:rPr>
+          <w:lang w:val="en-US"/>
+        </w:rPr>
+      </w:pPr>
+      <w:r>
+        <w:rPr>
+          <w:lang w:val="en-US"/>
+        </w:rPr>
+        <w:lastRenderedPageBreak/>
+        <w:t xml:space="preserve">Validation </w:t>
+      </w:r>
+    </w:p>
+    <w:p>
+      <w:pPr>
+        <w:rPr>
+          <w:lang w:val="en-US"/>
+        </w:rPr>
+      </w:pPr>
+      <w:r>
+        <w:rPr>
+          <w:lang w:val="en-US"/>
+        </w:rPr>
+        <w:t>Move to the ‘Validation’ tab, check ‘Risk (L1)’, click ‘Validate’.</w:t>
+      </w:r>
+    </w:p>
+    <w:p>
+      <w:pPr>
+        <w:rPr>
+          <w:lang w:val="en-US"/>
+        </w:rPr>
+      </w:pPr>
+      <w:r>
+        <w:rPr>
+          <w:lang w:val="en-US"/>
+        </w:rPr>
+        <w:t xml:space="preserve">The model control file should now be constructed. Navigate to the control file (shown on ‘Setup’ tab), open and inspect the file. It should look </w:t>
+      </w:r>
+      <w:proofErr w:type="gramStart"/>
+      <w:r>
+        <w:rPr>
+          <w:lang w:val="en-US"/>
+        </w:rPr>
+        <w:t>similar to</w:t>
+      </w:r>
+      <w:proofErr w:type="gramEnd"/>
+      <w:r>
+        <w:rPr>
+          <w:lang w:val="en-US"/>
+        </w:rPr>
+        <w:t>:</w:t>
+      </w:r>
+    </w:p>
+    <w:p>
+      <w:pPr>
+        <w:rPr>
+          <w:lang w:val="en-US"/>
+        </w:rPr>
+      </w:pPr>
+      <w:r>
+        <w:rPr>
+          <w:noProof/>
+        </w:rPr>
+        <w:drawing>
+          <wp:inline distT="0" distB="0" distL="0" distR="0" wp14:anchorId="3EFAE4E7" wp14:editId="3A2C4DDB">
+            <wp:extent cx="5760720" cy="5143500"/>
+            <wp:effectExtent l="0" t="0" r="0" b="0"/>
+            <wp:docPr id="29" name="Picture 29"/>
+            <wp:cNvGraphicFramePr>
+              <a:graphicFrameLocks xmlns:a="http://schemas.openxmlformats.org/drawingml/2006/main" noChangeAspect="1"/>
+            </wp:cNvGraphicFramePr>
+            <a:graphic xmlns:a="http://schemas.openxmlformats.org/drawingml/2006/main">
+              <a:graphicData uri="http://schemas.openxmlformats.org/drawingml/2006/picture">
+                <pic:pic xmlns:pic="http://schemas.openxmlformats.org/drawingml/2006/picture">
+                  <pic:nvPicPr>
+                    <pic:cNvPr id="1" name=""/>
+                    <pic:cNvPicPr/>
+                  </pic:nvPicPr>
+                  <pic:blipFill>
+                    <a:blip r:embed="rId19"/>
+                    <a:stretch>
+                      <a:fillRect/>
+                    </a:stretch>
+                  </pic:blipFill>
+                  <pic:spPr>
+                    <a:xfrm>
+                      <a:off x="0" y="0"/>
+                      <a:ext cx="5760720" cy="5143500"/>
+                    </a:xfrm>
+                    <a:prstGeom prst="rect">
+                      <a:avLst/>
+                    </a:prstGeom>
+                  </pic:spPr>
+                </pic:pic>
+              </a:graphicData>
+            </a:graphic>
+          </wp:inline>
+        </w:drawing>
+      </w:r>
+    </w:p>
+    <w:p>
+      <w:pPr>
+        <w:pStyle w:val="Heading2"/>
+        <w:rPr>
+          <w:lang w:val="en-US"/>
+        </w:rPr>
+      </w:pPr>
+      <w:r>
+        <w:rPr>
+          <w:lang w:val="en-US"/>
+        </w:rPr>
+        <w:t>Run the Model</w:t>
+      </w:r>
+    </w:p>
+    <w:p>
+      <w:pPr>
+        <w:rPr>
+          <w:lang w:val="en-US"/>
+        </w:rPr>
+      </w:pPr>
+      <w:r>
+        <w:rPr>
+          <w:lang w:val="en-US"/>
+        </w:rPr>
+        <w:t xml:space="preserve">Select the ‘Model’ button </w:t>
+      </w:r>
+      <w:r>
+        <w:rPr>
+          <w:noProof/>
+        </w:rPr>
+        <w:drawing>
+          <wp:inline distT="0" distB="0" distL="0" distR="0" wp14:anchorId="50B39F87" wp14:editId="15FBD723">
+            <wp:extent cx="409575" cy="381000"/>
+            <wp:effectExtent l="0" t="0" r="9525" b="0"/>
+            <wp:docPr id="30" name="Picture 30"/>
+            <wp:cNvGraphicFramePr>
+              <a:graphicFrameLocks xmlns:a="http://schemas.openxmlformats.org/drawingml/2006/main" noChangeAspect="1"/>
+            </wp:cNvGraphicFramePr>
+            <a:graphic xmlns:a="http://schemas.openxmlformats.org/drawingml/2006/main">
+              <a:graphicData uri="http://schemas.openxmlformats.org/drawingml/2006/picture">
+                <pic:pic xmlns:pic="http://schemas.openxmlformats.org/drawingml/2006/picture">
+                  <pic:nvPicPr>
+                    <pic:cNvPr id="1" name=""/>
+                    <pic:cNvPicPr/>
+                  </pic:nvPicPr>
+                  <pic:blipFill>
+                    <a:blip r:embed="rId9"/>
+                    <a:stretch>
+                      <a:fillRect/>
+                    </a:stretch>
+                  </pic:blipFill>
+                  <pic:spPr>
+                    <a:xfrm>
+                      <a:off x="0" y="0"/>
+                      <a:ext cx="409575" cy="381000"/>
+                    </a:xfrm>
+                    <a:prstGeom prst="rect">
+                      <a:avLst/>
+                    </a:prstGeom>
+                  </pic:spPr>
+                </pic:pic>
+              </a:graphicData>
+            </a:graphic>
+          </wp:inline>
+        </w:drawing>
+      </w:r>
+    </w:p>
+    <w:p>
+      <w:pPr>
+        <w:pStyle w:val="Heading3"/>
+        <w:rPr>
+          <w:lang w:val="en-US"/>
+        </w:rPr>
+      </w:pPr>
+      <w:r>
+        <w:rPr>
+          <w:lang w:val="en-US"/>
+        </w:rPr>
+        <w:lastRenderedPageBreak/>
+        <w:t>Setup</w:t>
+      </w:r>
+    </w:p>
+    <w:p>
+      <w:pPr>
+        <w:rPr>
+          <w:lang w:val="en-US"/>
+        </w:rPr>
+      </w:pPr>
+      <w:r>
+        <w:rPr>
+          <w:lang w:val="en-US"/>
+        </w:rPr>
+        <w:t xml:space="preserve">On the ‘setup’ tab, select a working directory (does not have to match that from the previous step) where all your results should be stored. Also select the control file created in the previous section. It should look </w:t>
+      </w:r>
+      <w:proofErr w:type="gramStart"/>
+      <w:r>
+        <w:rPr>
+          <w:lang w:val="en-US"/>
+        </w:rPr>
+        <w:t>similar to</w:t>
+      </w:r>
+      <w:proofErr w:type="gramEnd"/>
+      <w:r>
+        <w:rPr>
+          <w:lang w:val="en-US"/>
+        </w:rPr>
+        <w:t xml:space="preserve"> this:</w:t>
+      </w:r>
+    </w:p>
+    <w:p>
+      <w:pPr>
+        <w:rPr>
+          <w:lang w:val="en-US"/>
+        </w:rPr>
+      </w:pPr>
+      <w:r>
+        <w:rPr>
+          <w:noProof/>
+        </w:rPr>
+        <w:drawing>
+          <wp:inline distT="0" distB="0" distL="0" distR="0" wp14:anchorId="79790C10" wp14:editId="33D0C46A">
+            <wp:extent cx="5760720" cy="3261360"/>
+            <wp:effectExtent l="0" t="0" r="0" b="0"/>
+            <wp:docPr id="31" name="Picture 31"/>
+            <wp:cNvGraphicFramePr>
+              <a:graphicFrameLocks xmlns:a="http://schemas.openxmlformats.org/drawingml/2006/main" noChangeAspect="1"/>
+            </wp:cNvGraphicFramePr>
+            <a:graphic xmlns:a="http://schemas.openxmlformats.org/drawingml/2006/main">
+              <a:graphicData uri="http://schemas.openxmlformats.org/drawingml/2006/picture">
+                <pic:pic xmlns:pic="http://schemas.openxmlformats.org/drawingml/2006/picture">
+                  <pic:nvPicPr>
+                    <pic:cNvPr id="1" name=""/>
+                    <pic:cNvPicPr/>
+                  </pic:nvPicPr>
+                  <pic:blipFill>
+                    <a:blip r:embed="rId20"/>
+                    <a:stretch>
+                      <a:fillRect/>
+                    </a:stretch>
+                  </pic:blipFill>
+                  <pic:spPr>
+                    <a:xfrm>
+                      <a:off x="0" y="0"/>
+                      <a:ext cx="5760720" cy="3261360"/>
+                    </a:xfrm>
+                    <a:prstGeom prst="rect">
+                      <a:avLst/>
+                    </a:prstGeom>
+                  </pic:spPr>
+                </pic:pic>
+              </a:graphicData>
+            </a:graphic>
+          </wp:inline>
+        </w:drawing>
+      </w:r>
+    </w:p>
+    <w:p>
+      <w:pPr>
+        <w:pStyle w:val="Heading3"/>
+        <w:rPr>
+          <w:lang w:val="en-US"/>
+        </w:rPr>
+      </w:pPr>
+      <w:r>
+        <w:rPr>
+          <w:lang w:val="en-US"/>
+        </w:rPr>
+        <w:t>Execute</w:t>
+      </w:r>
+    </w:p>
+    <w:p>
+      <w:pPr>
+        <w:rPr>
+          <w:lang w:val="en-US"/>
+        </w:rPr>
+      </w:pPr>
+      <w:r>
+        <w:rPr>
+          <w:lang w:val="en-US"/>
+        </w:rPr>
+        <w:t>Navigate to the ‘Risk (L1)’ tab. Check the first 2 boxes and press ‘Run Risk1’.</w:t>
+      </w:r>
+    </w:p>
+    <w:p>
+      <w:pPr>
+        <w:rPr>
+          <w:lang w:val="en-US"/>
+        </w:rPr>
+      </w:pPr>
+      <w:r>
+        <w:rPr>
+          <w:noProof/>
+        </w:rPr>
+        <w:lastRenderedPageBreak/>
+        <w:drawing>
+          <wp:inline distT="0" distB="0" distL="0" distR="0" wp14:anchorId="6B0BE10F" wp14:editId="41C5F263">
+            <wp:extent cx="5760720" cy="3225165"/>
+            <wp:effectExtent l="0" t="0" r="0" b="0"/>
+            <wp:docPr id="35" name="Picture 35"/>
+            <wp:cNvGraphicFramePr>
+              <a:graphicFrameLocks xmlns:a="http://schemas.openxmlformats.org/drawingml/2006/main" noChangeAspect="1"/>
+            </wp:cNvGraphicFramePr>
+            <a:graphic xmlns:a="http://schemas.openxmlformats.org/drawingml/2006/main">
+              <a:graphicData uri="http://schemas.openxmlformats.org/drawingml/2006/picture">
+                <pic:pic xmlns:pic="http://schemas.openxmlformats.org/drawingml/2006/picture">
+                  <pic:nvPicPr>
+                    <pic:cNvPr id="1" name=""/>
+                    <pic:cNvPicPr/>
+                  </pic:nvPicPr>
+                  <pic:blipFill>
+                    <a:blip r:embed="rId21"/>
+                    <a:stretch>
+                      <a:fillRect/>
+                    </a:stretch>
+                  </pic:blipFill>
+                  <pic:spPr>
+                    <a:xfrm>
+                      <a:off x="0" y="0"/>
+                      <a:ext cx="5760720" cy="3225165"/>
+                    </a:xfrm>
+                    <a:prstGeom prst="rect">
+                      <a:avLst/>
+                    </a:prstGeom>
+                  </pic:spPr>
+                </pic:pic>
+              </a:graphicData>
+            </a:graphic>
+          </wp:inline>
+        </w:drawing>
+      </w:r>
+    </w:p>
+    <w:p>
+      <w:pPr>
+        <w:pStyle w:val="Heading3"/>
+        <w:rPr>
+          <w:lang w:val="en-US"/>
+        </w:rPr>
+      </w:pPr>
+      <w:r>
+        <w:rPr>
+          <w:lang w:val="en-US"/>
+        </w:rPr>
+        <w:t xml:space="preserve"> </w:t>
+      </w:r>
+      <w:r>
+        <w:rPr>
+          <w:lang w:val="en-US"/>
+        </w:rPr>
+        <w:t>View Results</w:t>
+      </w:r>
+    </w:p>
+    <w:p>
+      <w:pPr>
+        <w:rPr>
+          <w:lang w:val="en-US"/>
+        </w:rPr>
+      </w:pPr>
+      <w:r>
+        <w:rPr>
+          <w:lang w:val="en-US"/>
+        </w:rPr>
+        <w:t>Navigate to the selected working directory. You should see 3 files created:</w:t>
+      </w:r>
+    </w:p>
+    <w:p>
+      <w:pPr>
+        <w:rPr>
+          <w:lang w:val="en-US"/>
+        </w:rPr>
+      </w:pPr>
+      <w:r>
+        <w:rPr>
+          <w:noProof/>
+        </w:rPr>
+        <w:drawing>
+          <wp:inline distT="0" distB="0" distL="0" distR="0" wp14:anchorId="61F09635" wp14:editId="65BF4BB7">
+            <wp:extent cx="2971800" cy="1981200"/>
+            <wp:effectExtent l="0" t="0" r="0" b="0"/>
+            <wp:docPr id="36" name="Picture 36"/>
+            <wp:cNvGraphicFramePr>
+              <a:graphicFrameLocks xmlns:a="http://schemas.openxmlformats.org/drawingml/2006/main" noChangeAspect="1"/>
+            </wp:cNvGraphicFramePr>
+            <a:graphic xmlns:a="http://schemas.openxmlformats.org/drawingml/2006/main">
+              <a:graphicData uri="http://schemas.openxmlformats.org/drawingml/2006/picture">
+                <pic:pic xmlns:pic="http://schemas.openxmlformats.org/drawingml/2006/picture">
+                  <pic:nvPicPr>
+                    <pic:cNvPr id="1" name=""/>
+                    <pic:cNvPicPr/>
+                  </pic:nvPicPr>
+                  <pic:blipFill>
+                    <a:blip r:embed="rId22"/>
+                    <a:stretch>
+                      <a:fillRect/>
+                    </a:stretch>
+                  </pic:blipFill>
+                  <pic:spPr>
+                    <a:xfrm>
+                      <a:off x="0" y="0"/>
+                      <a:ext cx="2971800" cy="1981200"/>
+                    </a:xfrm>
+                    <a:prstGeom prst="rect">
+                      <a:avLst/>
+                    </a:prstGeom>
+                  </pic:spPr>
+                </pic:pic>
+              </a:graphicData>
+            </a:graphic>
+          </wp:inline>
+        </w:drawing>
+      </w:r>
+    </w:p>
+    <w:p>
+      <w:pPr>
+        <w:rPr>
+          <w:lang w:val="en-US"/>
+        </w:rPr>
+      </w:pPr>
+      <w:r>
+        <w:rPr>
+          <w:lang w:val="en-US"/>
+        </w:rPr>
+        <w:t xml:space="preserve">The </w:t>
+      </w:r>
+      <w:proofErr w:type="spellStart"/>
+      <w:r>
+        <w:rPr>
+          <w:lang w:val="en-US"/>
+        </w:rPr>
+        <w:t>svg</w:t>
+      </w:r>
+      <w:proofErr w:type="spellEnd"/>
+      <w:r>
+        <w:rPr>
+          <w:lang w:val="en-US"/>
+        </w:rPr>
+        <w:t xml:space="preserve"> is a plot of the total results (</w:t>
+      </w:r>
+      <w:r>
+        <w:rPr>
+          <w:lang w:val="en-US"/>
+        </w:rPr>
+        <w:t>risk1_run1_tutorial2_ttl.csv</w:t>
+      </w:r>
+      <w:r>
+        <w:rPr>
+          <w:lang w:val="en-US"/>
+        </w:rPr>
+        <w:t>):</w:t>
+      </w:r>
+    </w:p>
+    <w:p>
+      <w:pPr>
+        <w:rPr>
+          <w:lang w:val="en-US"/>
+        </w:rPr>
+      </w:pPr>
+      <w:r>
+        <w:rPr>
+          <w:noProof/>
+          <w:lang w:val="en-US"/>
+        </w:rPr>
+        <w:lastRenderedPageBreak/>
+        <w:drawing>
+          <wp:inline distT="0" distB="0" distL="0" distR="0" wp14:anchorId="76C88ADC" wp14:editId="068422E5">
+            <wp:extent cx="5760720" cy="3545205"/>
+            <wp:effectExtent l="0" t="0" r="0" b="0"/>
+            <wp:docPr id="37" name="Graphic 37"/>
+            <wp:cNvGraphicFramePr>
+              <a:graphicFrameLocks xmlns:a="http://schemas.openxmlformats.org/drawingml/2006/main" noChangeAspect="1"/>
+            </wp:cNvGraphicFramePr>
+            <a:graphic xmlns:a="http://schemas.openxmlformats.org/drawingml/2006/main">
+              <a:graphicData uri="http://schemas.openxmlformats.org/drawingml/2006/picture">
+                <pic:pic xmlns:pic="http://schemas.openxmlformats.org/drawingml/2006/picture">
+                  <pic:nvPicPr>
+                    <pic:cNvPr id="37" name="tutorial2_smry_plot.svg"/>
+                    <pic:cNvPicPr/>
+                  </pic:nvPicPr>
+                  <pic:blipFill>
+                    <a:blip r:embed="rId23">
+                      <a:extLst>
+                        <a:ext uri="{28A0092B-C50C-407E-A947-70E740481C1C}">
+                          <a14:useLocalDpi xmlns:a14="http://schemas.microsoft.com/office/drawing/2010/main" val="0"/>
+                        </a:ext>
+                        <a:ext uri="{96DAC541-7B7A-43D3-8B79-37D633B846F1}">
+                          <asvg:svgBlip xmlns:asvg="http://schemas.microsoft.com/office/drawing/2016/SVG/main" r:embed="rId24"/>
+                        </a:ext>
+                      </a:extLst>
+                    </a:blip>
+                    <a:stretch>
+                      <a:fillRect/>
+                    </a:stretch>
+                  </pic:blipFill>
+                  <pic:spPr>
+                    <a:xfrm>
+                      <a:off x="0" y="0"/>
+                      <a:ext cx="5760720" cy="3545205"/>
+                    </a:xfrm>
+                    <a:prstGeom prst="rect">
+                      <a:avLst/>
+                    </a:prstGeom>
+                  </pic:spPr>
+                </pic:pic>
+              </a:graphicData>
+            </a:graphic>
+          </wp:inline>
+        </w:drawing>
+      </w:r>
+    </w:p>
+    <w:p>
+      <w:pPr>
+        <w:rPr>
+          <w:lang w:val="en-US"/>
+        </w:rPr>
+      </w:pPr>
+    </w:p>
+    <w:p>
+      <w:pPr>
+        <w:rPr>
+          <w:lang w:val="en-US"/>
+        </w:rPr>
+      </w:pPr>
+    </w:p>
+    <w:p>
+      <w:pPr>
+        <w:keepLines w:val="0"/>
+        <w:spacing w:line="259" w:lineRule="auto"/>
+        <w:rPr>
+          <w:rFonts w:asciiTheme="majorHAnsi" w:eastAsiaTheme="majorEastAsia" w:hAnsiTheme="majorHAnsi" w:cstheme="majorBidi"/>
+          <w:b/>
+          <w:color w:val="21306A" w:themeColor="accent1" w:themeShade="80"/>
+          <w:sz w:val="36"/>
+          <w:szCs w:val="32"/>
+          <w:lang w:val="en-US"/>
+        </w:rPr>
+      </w:pPr>
+      <w:r>
+        <w:rPr>
+          <w:lang w:val="en-US"/>
+        </w:rPr>
+        <w:br w:type="page"/>
+      </w:r>
+    </w:p>
+    <w:p>
+      <w:pPr>
+        <w:pStyle w:val="Heading1"/>
+        <w:rPr>
+          <w:lang w:val="en-US"/>
+        </w:rPr>
+      </w:pPr>
+      <w:r>
+        <w:rPr>
+          <w:lang w:val="en-US"/>
+        </w:rPr>
+        <w:lastRenderedPageBreak/>
+        <w:t>Tutorial 2: Risk (L2)</w:t>
+      </w:r>
+    </w:p>
+    <w:p>
+      <w:pPr>
+        <w:rPr>
+          <w:lang w:val="en-US"/>
+        </w:rPr>
+      </w:pPr>
+      <w:proofErr w:type="spellStart"/>
+      <w:r>
+        <w:rPr>
+          <w:lang w:val="en-US"/>
+        </w:rPr>
+        <w:t>CanFlood</w:t>
+      </w:r>
+      <w:proofErr w:type="spellEnd"/>
+      <w:r>
+        <w:rPr>
+          <w:lang w:val="en-US"/>
+        </w:rPr>
         <w:t xml:space="preserve"> 0.0.1 comes packaged with an example data set to facilitate learning the platform</w:t>
       </w:r>
       <w:r>
@@ -602,22 +1776,16 @@
         </w:rPr>
         <w:t xml:space="preserve">. These files can be found in the </w:t>
       </w:r>
-      <w:hyperlink r:id="rId13" w:history="1">
-        <w:proofErr w:type="spellStart"/>
-        <w:r>
-          <w:rPr>
-            <w:rStyle w:val="Hyperlink"/>
-            <w:lang w:val="en-US"/>
-          </w:rPr>
-          <w:t>Test_Data</w:t>
-        </w:r>
-        <w:proofErr w:type="spellEnd"/>
-      </w:hyperlink>
-      <w:r>
-        <w:rPr>
-          <w:lang w:val="en-US"/>
-        </w:rPr>
-        <w:t xml:space="preserve"> folder and are described below:</w:t>
+      <w:r>
+        <w:t xml:space="preserve">Tutorials/2 </w:t>
+      </w:r>
+      <w:bookmarkStart w:id="0" w:name="_GoBack"/>
+      <w:bookmarkEnd w:id="0"/>
+      <w:r>
+        <w:rPr>
+          <w:lang w:val="en-US"/>
+        </w:rPr>
+        <w:t>folder and are described below:</w:t>
       </w:r>
     </w:p>
     <w:p>
@@ -885,7 +2053,7 @@
                     <pic:cNvPicPr/>
                   </pic:nvPicPr>
                   <pic:blipFill>
-                    <a:blip r:embed="rId14"/>
+                    <a:blip r:embed="rId25"/>
                     <a:stretch>
                       <a:fillRect/>
                     </a:stretch>
@@ -1033,7 +2201,7 @@
                     <pic:cNvPicPr/>
                   </pic:nvPicPr>
                   <pic:blipFill>
-                    <a:blip r:embed="rId15"/>
+                    <a:blip r:embed="rId26"/>
                     <a:stretch>
                       <a:fillRect/>
                     </a:stretch>
@@ -1518,7 +2686,7 @@
                     <pic:cNvPicPr/>
                   </pic:nvPicPr>
                   <pic:blipFill>
-                    <a:blip r:embed="rId16"/>
+                    <a:blip r:embed="rId27"/>
                     <a:stretch>
                       <a:fillRect/>
                     </a:stretch>
@@ -1686,7 +2854,7 @@
                     <pic:cNvPicPr/>
                   </pic:nvPicPr>
                   <pic:blipFill>
-                    <a:blip r:embed="rId17"/>
+                    <a:blip r:embed="rId28"/>
                     <a:stretch>
                       <a:fillRect/>
                     </a:stretch>
@@ -1766,7 +2934,7 @@
                     <pic:cNvPicPr/>
                   </pic:nvPicPr>
                   <pic:blipFill>
-                    <a:blip r:embed="rId18"/>
+                    <a:blip r:embed="rId29"/>
                     <a:stretch>
                       <a:fillRect/>
                     </a:stretch>
@@ -1997,7 +3165,7 @@
                     <pic:cNvPicPr/>
                   </pic:nvPicPr>
                   <pic:blipFill>
-                    <a:blip r:embed="rId19"/>
+                    <a:blip r:embed="rId30"/>
                     <a:stretch>
                       <a:fillRect/>
                     </a:stretch>
@@ -2105,7 +3273,7 @@
                     <pic:cNvPicPr/>
                   </pic:nvPicPr>
                   <pic:blipFill>
-                    <a:blip r:embed="rId20"/>
+                    <a:blip r:embed="rId31"/>
                     <a:stretch>
                       <a:fillRect/>
                     </a:stretch>
@@ -2397,7 +3565,7 @@
                     <pic:cNvPicPr/>
                   </pic:nvPicPr>
                   <pic:blipFill>
-                    <a:blip r:embed="rId21"/>
+                    <a:blip r:embed="rId32"/>
                     <a:stretch>
                       <a:fillRect/>
                     </a:stretch>
@@ -2450,7 +3618,7 @@
                     <pic:cNvPicPr/>
                   </pic:nvPicPr>
                   <pic:blipFill>
-                    <a:blip r:embed="rId22"/>
+                    <a:blip r:embed="rId33"/>
                     <a:stretch>
                       <a:fillRect/>
                     </a:stretch>
@@ -2632,7 +3800,7 @@
                     <pic:cNvPicPr/>
                   </pic:nvPicPr>
                   <pic:blipFill>
-                    <a:blip r:embed="rId23"/>
+                    <a:blip r:embed="rId34"/>
                     <a:stretch>
                       <a:fillRect/>
                     </a:stretch>
@@ -2720,7 +3888,7 @@
                     <pic:cNvPicPr/>
                   </pic:nvPicPr>
                   <pic:blipFill>
-                    <a:blip r:embed="rId24"/>
+                    <a:blip r:embed="rId35"/>
                     <a:stretch>
                       <a:fillRect/>
                     </a:stretch>
@@ -2829,7 +3997,7 @@
                     <pic:cNvPicPr/>
                   </pic:nvPicPr>
                   <pic:blipFill>
-                    <a:blip r:embed="rId25"/>
+                    <a:blip r:embed="rId36"/>
                     <a:stretch>
                       <a:fillRect/>
                     </a:stretch>
@@ -2889,7 +4057,7 @@
                     <pic:cNvPicPr/>
                   </pic:nvPicPr>
                   <pic:blipFill>
-                    <a:blip r:embed="rId26"/>
+                    <a:blip r:embed="rId37"/>
                     <a:stretch>
                       <a:fillRect/>
                     </a:stretch>
@@ -3006,13 +4174,13 @@
                     <pic:cNvPicPr/>
                   </pic:nvPicPr>
                   <pic:blipFill>
-                    <a:blip r:embed="rId27">
+                    <a:blip r:embed="rId38">
                       <a:extLst>
                         <a:ext uri="{28A0092B-C50C-407E-A947-70E740481C1C}">
                           <a14:useLocalDpi xmlns:a14="http://schemas.microsoft.com/office/drawing/2010/main" val="0"/>
                         </a:ext>
                         <a:ext uri="{96DAC541-7B7A-43D3-8B79-37D633B846F1}">
-                          <asvg:svgBlip xmlns:asvg="http://schemas.microsoft.com/office/drawing/2016/SVG/main" r:embed="rId28"/>
+                          <asvg:svgBlip xmlns:asvg="http://schemas.microsoft.com/office/drawing/2016/SVG/main" r:embed="rId39"/>
                         </a:ext>
                       </a:extLst>
                     </a:blip>
@@ -3128,7 +4296,7 @@
                     <pic:cNvPicPr/>
                   </pic:nvPicPr>
                   <pic:blipFill>
-                    <a:blip r:embed="rId29"/>
+                    <a:blip r:embed="rId40"/>
                     <a:stretch>
                       <a:fillRect/>
                     </a:stretch>
@@ -3200,1194 +4368,6 @@
         </w:rPr>
         <w:t xml:space="preserve"> model!</w:t>
       </w:r>
-    </w:p>
-    <w:p>
-      <w:pPr>
-        <w:keepLines w:val="0"/>
-        <w:spacing w:line="259" w:lineRule="auto"/>
-        <w:rPr>
-          <w:rFonts w:asciiTheme="majorHAnsi" w:eastAsiaTheme="majorEastAsia" w:hAnsiTheme="majorHAnsi" w:cstheme="majorBidi"/>
-          <w:b/>
-          <w:color w:val="21306A" w:themeColor="accent1" w:themeShade="80"/>
-          <w:sz w:val="36"/>
-          <w:szCs w:val="32"/>
-          <w:lang w:val="en-US"/>
-        </w:rPr>
-      </w:pPr>
-      <w:r>
-        <w:rPr>
-          <w:lang w:val="en-US"/>
-        </w:rPr>
-        <w:br w:type="page"/>
-      </w:r>
-    </w:p>
-    <w:p>
-      <w:pPr>
-        <w:pStyle w:val="Heading1"/>
-        <w:rPr>
-          <w:lang w:val="en-US"/>
-        </w:rPr>
-      </w:pPr>
-      <w:r>
-        <w:rPr>
-          <w:lang w:val="en-US"/>
-        </w:rPr>
-        <w:lastRenderedPageBreak/>
-        <w:t>Tutorial 2</w:t>
-      </w:r>
-    </w:p>
-    <w:p>
-      <w:pPr>
-        <w:pStyle w:val="Heading2"/>
-        <w:rPr>
-          <w:lang w:val="en-US"/>
-        </w:rPr>
-      </w:pPr>
-      <w:r>
-        <w:rPr>
-          <w:lang w:val="en-US"/>
-        </w:rPr>
-        <w:t>Load data to the project</w:t>
-      </w:r>
-    </w:p>
-    <w:p>
-      <w:pPr>
-        <w:rPr>
-          <w:lang w:val="en-US"/>
-        </w:rPr>
-      </w:pPr>
-      <w:r>
-        <w:rPr>
-          <w:lang w:val="en-US"/>
-        </w:rPr>
-        <w:t xml:space="preserve">Load all the data for Tutorial 2: </w:t>
-      </w:r>
-      <w:proofErr w:type="spellStart"/>
-      <w:r>
-        <w:rPr>
-          <w:lang w:val="en-US"/>
-        </w:rPr>
-        <w:t>CanFlood</w:t>
-      </w:r>
-      <w:proofErr w:type="spellEnd"/>
-      <w:r>
-        <w:rPr>
-          <w:lang w:val="en-US"/>
-        </w:rPr>
-        <w:t>\tutorials\2\data\</w:t>
-      </w:r>
-    </w:p>
-    <w:p>
-      <w:pPr>
-        <w:rPr>
-          <w:lang w:val="en-US"/>
-        </w:rPr>
-      </w:pPr>
-      <w:r>
-        <w:rPr>
-          <w:lang w:val="en-US"/>
-        </w:rPr>
-        <w:t>It should look something like this:</w:t>
-      </w:r>
-    </w:p>
-    <w:p>
-      <w:pPr>
-        <w:rPr>
-          <w:lang w:val="en-US"/>
-        </w:rPr>
-      </w:pPr>
-      <w:r>
-        <w:rPr>
-          <w:noProof/>
-        </w:rPr>
-        <w:drawing>
-          <wp:inline distT="0" distB="0" distL="0" distR="0" wp14:anchorId="0FB5C4C8" wp14:editId="4B4AF509">
-            <wp:extent cx="5543550" cy="4772025"/>
-            <wp:effectExtent l="0" t="0" r="0" b="9525"/>
-            <wp:docPr id="5" name="Picture 5"/>
-            <wp:cNvGraphicFramePr>
-              <a:graphicFrameLocks xmlns:a="http://schemas.openxmlformats.org/drawingml/2006/main" noChangeAspect="1"/>
-            </wp:cNvGraphicFramePr>
-            <a:graphic xmlns:a="http://schemas.openxmlformats.org/drawingml/2006/main">
-              <a:graphicData uri="http://schemas.openxmlformats.org/drawingml/2006/picture">
-                <pic:pic xmlns:pic="http://schemas.openxmlformats.org/drawingml/2006/picture">
-                  <pic:nvPicPr>
-                    <pic:cNvPr id="1" name=""/>
-                    <pic:cNvPicPr/>
-                  </pic:nvPicPr>
-                  <pic:blipFill>
-                    <a:blip r:embed="rId30"/>
-                    <a:stretch>
-                      <a:fillRect/>
-                    </a:stretch>
-                  </pic:blipFill>
-                  <pic:spPr>
-                    <a:xfrm>
-                      <a:off x="0" y="0"/>
-                      <a:ext cx="5543550" cy="4772025"/>
-                    </a:xfrm>
-                    <a:prstGeom prst="rect">
-                      <a:avLst/>
-                    </a:prstGeom>
-                  </pic:spPr>
-                </pic:pic>
-              </a:graphicData>
-            </a:graphic>
-          </wp:inline>
-        </w:drawing>
-      </w:r>
-    </w:p>
-    <w:p>
-      <w:pPr>
-        <w:pStyle w:val="Heading2"/>
-        <w:rPr>
-          <w:lang w:val="en-US"/>
-        </w:rPr>
-      </w:pPr>
-      <w:r>
-        <w:rPr>
-          <w:lang w:val="en-US"/>
-        </w:rPr>
-        <w:t>Build the Model</w:t>
-      </w:r>
-    </w:p>
-    <w:p>
-      <w:pPr>
-        <w:rPr>
-          <w:lang w:val="en-US"/>
-        </w:rPr>
-      </w:pPr>
-      <w:r>
-        <w:rPr>
-          <w:lang w:val="en-US"/>
-        </w:rPr>
-        <w:t xml:space="preserve">Press the </w:t>
-      </w:r>
-      <w:proofErr w:type="spellStart"/>
-      <w:r>
-        <w:rPr>
-          <w:lang w:val="en-US"/>
-        </w:rPr>
-        <w:t>ProjectDataPrep</w:t>
-      </w:r>
-      <w:proofErr w:type="spellEnd"/>
-      <w:r>
-        <w:rPr>
-          <w:lang w:val="en-US"/>
-        </w:rPr>
-        <w:t xml:space="preserve"> button </w:t>
-      </w:r>
-      <w:r>
-        <w:rPr>
-          <w:noProof/>
-        </w:rPr>
-        <w:drawing>
-          <wp:inline distT="0" distB="0" distL="0" distR="0" wp14:anchorId="30CF8B0D" wp14:editId="25162CD8">
-            <wp:extent cx="342900" cy="295275"/>
-            <wp:effectExtent l="0" t="0" r="0" b="9525"/>
-            <wp:docPr id="9" name="Picture 9"/>
-            <wp:cNvGraphicFramePr>
-              <a:graphicFrameLocks xmlns:a="http://schemas.openxmlformats.org/drawingml/2006/main" noChangeAspect="1"/>
-            </wp:cNvGraphicFramePr>
-            <a:graphic xmlns:a="http://schemas.openxmlformats.org/drawingml/2006/main">
-              <a:graphicData uri="http://schemas.openxmlformats.org/drawingml/2006/picture">
-                <pic:pic xmlns:pic="http://schemas.openxmlformats.org/drawingml/2006/picture">
-                  <pic:nvPicPr>
-                    <pic:cNvPr id="1" name=""/>
-                    <pic:cNvPicPr/>
-                  </pic:nvPicPr>
-                  <pic:blipFill>
-                    <a:blip r:embed="rId8"/>
-                    <a:stretch>
-                      <a:fillRect/>
-                    </a:stretch>
-                  </pic:blipFill>
-                  <pic:spPr>
-                    <a:xfrm>
-                      <a:off x="0" y="0"/>
-                      <a:ext cx="342900" cy="295275"/>
-                    </a:xfrm>
-                    <a:prstGeom prst="rect">
-                      <a:avLst/>
-                    </a:prstGeom>
-                  </pic:spPr>
-                </pic:pic>
-              </a:graphicData>
-            </a:graphic>
-          </wp:inline>
-        </w:drawing>
-      </w:r>
-    </w:p>
-    <w:p>
-      <w:pPr>
-        <w:pStyle w:val="Heading3"/>
-        <w:rPr>
-          <w:lang w:val="en-US"/>
-        </w:rPr>
-      </w:pPr>
-      <w:r>
-        <w:rPr>
-          <w:lang w:val="en-US"/>
-        </w:rPr>
-        <w:lastRenderedPageBreak/>
-        <w:t>Setup</w:t>
-      </w:r>
-    </w:p>
-    <w:p>
-      <w:pPr>
-        <w:keepNext/>
-        <w:rPr>
-          <w:lang w:val="en-US"/>
-        </w:rPr>
-      </w:pPr>
-      <w:r>
-        <w:rPr>
-          <w:lang w:val="en-US"/>
-        </w:rPr>
-        <w:t>On the ‘Setup’ tab, fill out the information as shown (selecting your own directories):</w:t>
-      </w:r>
-    </w:p>
-    <w:p>
-      <w:pPr>
-        <w:rPr>
-          <w:lang w:val="en-US"/>
-        </w:rPr>
-      </w:pPr>
-      <w:r>
-        <w:rPr>
-          <w:noProof/>
-        </w:rPr>
-        <w:drawing>
-          <wp:inline distT="0" distB="0" distL="0" distR="0" wp14:anchorId="711288E1" wp14:editId="614A119C">
-            <wp:extent cx="4237197" cy="5621572"/>
-            <wp:effectExtent l="0" t="0" r="0" b="0"/>
-            <wp:docPr id="25" name="Picture 25"/>
-            <wp:cNvGraphicFramePr>
-              <a:graphicFrameLocks xmlns:a="http://schemas.openxmlformats.org/drawingml/2006/main" noChangeAspect="1"/>
-            </wp:cNvGraphicFramePr>
-            <a:graphic xmlns:a="http://schemas.openxmlformats.org/drawingml/2006/main">
-              <a:graphicData uri="http://schemas.openxmlformats.org/drawingml/2006/picture">
-                <pic:pic xmlns:pic="http://schemas.openxmlformats.org/drawingml/2006/picture">
-                  <pic:nvPicPr>
-                    <pic:cNvPr id="1" name=""/>
-                    <pic:cNvPicPr/>
-                  </pic:nvPicPr>
-                  <pic:blipFill>
-                    <a:blip r:embed="rId31"/>
-                    <a:stretch>
-                      <a:fillRect/>
-                    </a:stretch>
-                  </pic:blipFill>
-                  <pic:spPr>
-                    <a:xfrm>
-                      <a:off x="0" y="0"/>
-                      <a:ext cx="4244146" cy="5630791"/>
-                    </a:xfrm>
-                    <a:prstGeom prst="rect">
-                      <a:avLst/>
-                    </a:prstGeom>
-                  </pic:spPr>
-                </pic:pic>
-              </a:graphicData>
-            </a:graphic>
-          </wp:inline>
-        </w:drawing>
-      </w:r>
-    </w:p>
-    <w:p>
-      <w:pPr>
-        <w:rPr>
-          <w:lang w:val="en-US"/>
-        </w:rPr>
-      </w:pPr>
-      <w:r>
-        <w:rPr>
-          <w:lang w:val="en-US"/>
-        </w:rPr>
-        <w:t xml:space="preserve">Click ‘Generate’. </w:t>
-      </w:r>
-      <w:r>
-        <w:rPr>
-          <w:lang w:val="en-US"/>
-        </w:rPr>
-        <w:t>In the selected working directory, you should see the following:</w:t>
-      </w:r>
-    </w:p>
-    <w:p>
-      <w:pPr>
-        <w:rPr>
-          <w:lang w:val="en-US"/>
-        </w:rPr>
-      </w:pPr>
-      <w:r>
-        <w:rPr>
-          <w:noProof/>
-        </w:rPr>
-        <w:lastRenderedPageBreak/>
-        <w:drawing>
-          <wp:inline distT="0" distB="0" distL="0" distR="0" wp14:anchorId="5E8216DA" wp14:editId="665C28B3">
-            <wp:extent cx="2695492" cy="1451419"/>
-            <wp:effectExtent l="0" t="0" r="0" b="0"/>
-            <wp:docPr id="24" name="Picture 24"/>
-            <wp:cNvGraphicFramePr>
-              <a:graphicFrameLocks xmlns:a="http://schemas.openxmlformats.org/drawingml/2006/main" noChangeAspect="1"/>
-            </wp:cNvGraphicFramePr>
-            <a:graphic xmlns:a="http://schemas.openxmlformats.org/drawingml/2006/main">
-              <a:graphicData uri="http://schemas.openxmlformats.org/drawingml/2006/picture">
-                <pic:pic xmlns:pic="http://schemas.openxmlformats.org/drawingml/2006/picture">
-                  <pic:nvPicPr>
-                    <pic:cNvPr id="1" name=""/>
-                    <pic:cNvPicPr/>
-                  </pic:nvPicPr>
-                  <pic:blipFill>
-                    <a:blip r:embed="rId32"/>
-                    <a:stretch>
-                      <a:fillRect/>
-                    </a:stretch>
-                  </pic:blipFill>
-                  <pic:spPr>
-                    <a:xfrm>
-                      <a:off x="0" y="0"/>
-                      <a:ext cx="2720185" cy="1464715"/>
-                    </a:xfrm>
-                    <a:prstGeom prst="rect">
-                      <a:avLst/>
-                    </a:prstGeom>
-                  </pic:spPr>
-                </pic:pic>
-              </a:graphicData>
-            </a:graphic>
-          </wp:inline>
-        </w:drawing>
-      </w:r>
-    </w:p>
-    <w:p>
-      <w:pPr>
-        <w:rPr>
-          <w:lang w:val="en-US"/>
-        </w:rPr>
-      </w:pPr>
-      <w:r>
-        <w:rPr>
-          <w:lang w:val="en-US"/>
-        </w:rPr>
-        <w:t xml:space="preserve"> </w:t>
-      </w:r>
-    </w:p>
-    <w:p>
-      <w:pPr>
-        <w:pStyle w:val="Heading3"/>
-        <w:rPr>
-          <w:lang w:val="en-US"/>
-        </w:rPr>
-      </w:pPr>
-      <w:r>
-        <w:rPr>
-          <w:lang w:val="en-US"/>
-        </w:rPr>
-        <w:t>Hazard Sampler</w:t>
-      </w:r>
-    </w:p>
-    <w:p>
-      <w:pPr>
-        <w:rPr>
-          <w:lang w:val="en-US"/>
-        </w:rPr>
-      </w:pPr>
-      <w:r>
-        <w:rPr>
-          <w:lang w:val="en-US"/>
-        </w:rPr>
-        <w:t>Move to the ‘Hazard Sampler’ tab, and click ‘Add All Visible’:</w:t>
-      </w:r>
-    </w:p>
-    <w:p>
-      <w:pPr>
-        <w:rPr>
-          <w:lang w:val="en-US"/>
-        </w:rPr>
-      </w:pPr>
-      <w:r>
-        <w:rPr>
-          <w:noProof/>
-        </w:rPr>
-        <w:drawing>
-          <wp:inline distT="0" distB="0" distL="0" distR="0" wp14:anchorId="08DAC5CC" wp14:editId="3BFFBAB7">
-            <wp:extent cx="5760720" cy="2183765"/>
-            <wp:effectExtent l="0" t="0" r="0" b="6985"/>
-            <wp:docPr id="32" name="Picture 32"/>
-            <wp:cNvGraphicFramePr>
-              <a:graphicFrameLocks xmlns:a="http://schemas.openxmlformats.org/drawingml/2006/main" noChangeAspect="1"/>
-            </wp:cNvGraphicFramePr>
-            <a:graphic xmlns:a="http://schemas.openxmlformats.org/drawingml/2006/main">
-              <a:graphicData uri="http://schemas.openxmlformats.org/drawingml/2006/picture">
-                <pic:pic xmlns:pic="http://schemas.openxmlformats.org/drawingml/2006/picture">
-                  <pic:nvPicPr>
-                    <pic:cNvPr id="1" name=""/>
-                    <pic:cNvPicPr/>
-                  </pic:nvPicPr>
-                  <pic:blipFill>
-                    <a:blip r:embed="rId33"/>
-                    <a:stretch>
-                      <a:fillRect/>
-                    </a:stretch>
-                  </pic:blipFill>
-                  <pic:spPr>
-                    <a:xfrm>
-                      <a:off x="0" y="0"/>
-                      <a:ext cx="5760720" cy="2183765"/>
-                    </a:xfrm>
-                    <a:prstGeom prst="rect">
-                      <a:avLst/>
-                    </a:prstGeom>
-                  </pic:spPr>
-                </pic:pic>
-              </a:graphicData>
-            </a:graphic>
-          </wp:inline>
-        </w:drawing>
-      </w:r>
-    </w:p>
-    <w:p>
-      <w:pPr>
-        <w:rPr>
-          <w:lang w:val="en-US"/>
-        </w:rPr>
-      </w:pPr>
-      <w:r>
-        <w:rPr>
-          <w:lang w:val="en-US"/>
-        </w:rPr>
-        <w:t>Click ‘Generate’.</w:t>
-      </w:r>
-    </w:p>
-    <w:p>
-      <w:pPr>
-        <w:pStyle w:val="Heading3"/>
-        <w:rPr>
-          <w:lang w:val="en-US"/>
-        </w:rPr>
-      </w:pPr>
-      <w:r>
-        <w:rPr>
-          <w:lang w:val="en-US"/>
-        </w:rPr>
-        <w:t>Event Likelihoods</w:t>
-      </w:r>
-    </w:p>
-    <w:p>
-      <w:pPr>
-        <w:rPr>
-          <w:lang w:val="en-US"/>
-        </w:rPr>
-      </w:pPr>
-      <w:r>
-        <w:rPr>
-          <w:lang w:val="en-US"/>
-        </w:rPr>
-        <w:t>Move to the ‘Event Likelihoods’ tab. Specify the correct values for each likelihood (from the event names) as shown:</w:t>
-      </w:r>
-    </w:p>
-    <w:p>
-      <w:pPr>
-        <w:rPr>
-          <w:lang w:val="en-US"/>
-        </w:rPr>
-      </w:pPr>
-      <w:r>
-        <w:rPr>
-          <w:noProof/>
-        </w:rPr>
-        <w:lastRenderedPageBreak/>
-        <w:drawing>
-          <wp:inline distT="0" distB="0" distL="0" distR="0" wp14:anchorId="208E1291" wp14:editId="52234E26">
-            <wp:extent cx="5760720" cy="3747135"/>
-            <wp:effectExtent l="0" t="0" r="0" b="5715"/>
-            <wp:docPr id="33" name="Picture 33"/>
-            <wp:cNvGraphicFramePr>
-              <a:graphicFrameLocks xmlns:a="http://schemas.openxmlformats.org/drawingml/2006/main" noChangeAspect="1"/>
-            </wp:cNvGraphicFramePr>
-            <a:graphic xmlns:a="http://schemas.openxmlformats.org/drawingml/2006/main">
-              <a:graphicData uri="http://schemas.openxmlformats.org/drawingml/2006/picture">
-                <pic:pic xmlns:pic="http://schemas.openxmlformats.org/drawingml/2006/picture">
-                  <pic:nvPicPr>
-                    <pic:cNvPr id="1" name=""/>
-                    <pic:cNvPicPr/>
-                  </pic:nvPicPr>
-                  <pic:blipFill>
-                    <a:blip r:embed="rId34"/>
-                    <a:stretch>
-                      <a:fillRect/>
-                    </a:stretch>
-                  </pic:blipFill>
-                  <pic:spPr>
-                    <a:xfrm>
-                      <a:off x="0" y="0"/>
-                      <a:ext cx="5760720" cy="3747135"/>
-                    </a:xfrm>
-                    <a:prstGeom prst="rect">
-                      <a:avLst/>
-                    </a:prstGeom>
-                  </pic:spPr>
-                </pic:pic>
-              </a:graphicData>
-            </a:graphic>
-          </wp:inline>
-        </w:drawing>
-      </w:r>
-    </w:p>
-    <w:p>
-      <w:pPr>
-        <w:rPr>
-          <w:lang w:val="en-US"/>
-        </w:rPr>
-      </w:pPr>
-      <w:r>
-        <w:rPr>
-          <w:lang w:val="en-US"/>
-        </w:rPr>
-        <w:t>Press ‘Store Event Likelihoods’</w:t>
-      </w:r>
-    </w:p>
-    <w:p>
-      <w:pPr>
-        <w:pStyle w:val="Heading3"/>
-        <w:rPr>
-          <w:lang w:val="en-US"/>
-        </w:rPr>
-      </w:pPr>
-      <w:r>
-        <w:rPr>
-          <w:lang w:val="en-US"/>
-        </w:rPr>
-        <w:t>Likelihood Sampler</w:t>
-      </w:r>
-    </w:p>
-    <w:p>
-      <w:pPr>
-        <w:rPr>
-          <w:lang w:val="en-US"/>
-        </w:rPr>
-      </w:pPr>
-      <w:r>
-        <w:rPr>
-          <w:lang w:val="en-US"/>
-        </w:rPr>
-        <w:t xml:space="preserve">Move to the Likelihood Sampler tab. Select the corresponding secondary exposure likelihoods layer for the </w:t>
-      </w:r>
-      <w:r>
-        <w:rPr>
-          <w:lang w:val="en-US"/>
-        </w:rPr>
-        <w:t>1000yr failure</w:t>
-      </w:r>
-      <w:r>
-        <w:rPr>
-          <w:lang w:val="en-US"/>
-        </w:rPr>
-        <w:t xml:space="preserve"> event as shown:</w:t>
-      </w:r>
-      <w:bookmarkStart w:id="0" w:name="_GoBack"/>
-      <w:bookmarkEnd w:id="0"/>
-    </w:p>
-    <w:p>
-      <w:pPr>
-        <w:rPr>
-          <w:lang w:val="en-US"/>
-        </w:rPr>
-      </w:pPr>
-      <w:r>
-        <w:rPr>
-          <w:noProof/>
-        </w:rPr>
-        <w:lastRenderedPageBreak/>
-        <w:drawing>
-          <wp:inline distT="0" distB="0" distL="0" distR="0" wp14:anchorId="6BF27C66" wp14:editId="0A7120EC">
-            <wp:extent cx="5760720" cy="7565390"/>
-            <wp:effectExtent l="0" t="0" r="0" b="0"/>
-            <wp:docPr id="34" name="Picture 34"/>
-            <wp:cNvGraphicFramePr>
-              <a:graphicFrameLocks xmlns:a="http://schemas.openxmlformats.org/drawingml/2006/main" noChangeAspect="1"/>
-            </wp:cNvGraphicFramePr>
-            <a:graphic xmlns:a="http://schemas.openxmlformats.org/drawingml/2006/main">
-              <a:graphicData uri="http://schemas.openxmlformats.org/drawingml/2006/picture">
-                <pic:pic xmlns:pic="http://schemas.openxmlformats.org/drawingml/2006/picture">
-                  <pic:nvPicPr>
-                    <pic:cNvPr id="1" name=""/>
-                    <pic:cNvPicPr/>
-                  </pic:nvPicPr>
-                  <pic:blipFill>
-                    <a:blip r:embed="rId35"/>
-                    <a:stretch>
-                      <a:fillRect/>
-                    </a:stretch>
-                  </pic:blipFill>
-                  <pic:spPr>
-                    <a:xfrm>
-                      <a:off x="0" y="0"/>
-                      <a:ext cx="5760720" cy="7565390"/>
-                    </a:xfrm>
-                    <a:prstGeom prst="rect">
-                      <a:avLst/>
-                    </a:prstGeom>
-                  </pic:spPr>
-                </pic:pic>
-              </a:graphicData>
-            </a:graphic>
-          </wp:inline>
-        </w:drawing>
-      </w:r>
-    </w:p>
-    <w:p>
-      <w:pPr>
-        <w:rPr>
-          <w:lang w:val="en-US"/>
-        </w:rPr>
-      </w:pPr>
-      <w:r>
-        <w:rPr>
-          <w:lang w:val="en-US"/>
-        </w:rPr>
-        <w:t>Ensure ‘</w:t>
-      </w:r>
-      <w:proofErr w:type="spellStart"/>
-      <w:r>
-        <w:rPr>
-          <w:lang w:val="en-US"/>
-        </w:rPr>
-        <w:t>p_fail</w:t>
-      </w:r>
-      <w:proofErr w:type="spellEnd"/>
-      <w:r>
-        <w:rPr>
-          <w:lang w:val="en-US"/>
-        </w:rPr>
-        <w:t>’ has been selected as the likelihood field name. Click ‘Sample Polygons’</w:t>
-      </w:r>
-    </w:p>
-    <w:p>
-      <w:pPr>
-        <w:pStyle w:val="Heading3"/>
-        <w:rPr>
-          <w:lang w:val="en-US"/>
-        </w:rPr>
-      </w:pPr>
-      <w:r>
-        <w:rPr>
-          <w:lang w:val="en-US"/>
-        </w:rPr>
-        <w:lastRenderedPageBreak/>
-        <w:t xml:space="preserve">Validation </w:t>
-      </w:r>
-    </w:p>
-    <w:p>
-      <w:pPr>
-        <w:rPr>
-          <w:lang w:val="en-US"/>
-        </w:rPr>
-      </w:pPr>
-      <w:r>
-        <w:rPr>
-          <w:lang w:val="en-US"/>
-        </w:rPr>
-        <w:t>Move to the ‘Validation’ tab, check ‘Risk (L1)’, click ‘Validate’.</w:t>
-      </w:r>
-    </w:p>
-    <w:p>
-      <w:pPr>
-        <w:rPr>
-          <w:lang w:val="en-US"/>
-        </w:rPr>
-      </w:pPr>
-      <w:r>
-        <w:rPr>
-          <w:lang w:val="en-US"/>
-        </w:rPr>
-        <w:t xml:space="preserve">The model control file should now be constructed. Navigate to the control file (shown on ‘Setup’ tab), open and inspect the file. It should look </w:t>
-      </w:r>
-      <w:proofErr w:type="gramStart"/>
-      <w:r>
-        <w:rPr>
-          <w:lang w:val="en-US"/>
-        </w:rPr>
-        <w:t>similar to</w:t>
-      </w:r>
-      <w:proofErr w:type="gramEnd"/>
-      <w:r>
-        <w:rPr>
-          <w:lang w:val="en-US"/>
-        </w:rPr>
-        <w:t>:</w:t>
-      </w:r>
-    </w:p>
-    <w:p>
-      <w:pPr>
-        <w:rPr>
-          <w:lang w:val="en-US"/>
-        </w:rPr>
-      </w:pPr>
-      <w:r>
-        <w:rPr>
-          <w:noProof/>
-        </w:rPr>
-        <w:drawing>
-          <wp:inline distT="0" distB="0" distL="0" distR="0" wp14:anchorId="7740F139" wp14:editId="6AE955CE">
-            <wp:extent cx="5760720" cy="5143500"/>
-            <wp:effectExtent l="0" t="0" r="0" b="0"/>
-            <wp:docPr id="29" name="Picture 29"/>
-            <wp:cNvGraphicFramePr>
-              <a:graphicFrameLocks xmlns:a="http://schemas.openxmlformats.org/drawingml/2006/main" noChangeAspect="1"/>
-            </wp:cNvGraphicFramePr>
-            <a:graphic xmlns:a="http://schemas.openxmlformats.org/drawingml/2006/main">
-              <a:graphicData uri="http://schemas.openxmlformats.org/drawingml/2006/picture">
-                <pic:pic xmlns:pic="http://schemas.openxmlformats.org/drawingml/2006/picture">
-                  <pic:nvPicPr>
-                    <pic:cNvPr id="1" name=""/>
-                    <pic:cNvPicPr/>
-                  </pic:nvPicPr>
-                  <pic:blipFill>
-                    <a:blip r:embed="rId36"/>
-                    <a:stretch>
-                      <a:fillRect/>
-                    </a:stretch>
-                  </pic:blipFill>
-                  <pic:spPr>
-                    <a:xfrm>
-                      <a:off x="0" y="0"/>
-                      <a:ext cx="5760720" cy="5143500"/>
-                    </a:xfrm>
-                    <a:prstGeom prst="rect">
-                      <a:avLst/>
-                    </a:prstGeom>
-                  </pic:spPr>
-                </pic:pic>
-              </a:graphicData>
-            </a:graphic>
-          </wp:inline>
-        </w:drawing>
-      </w:r>
-    </w:p>
-    <w:p>
-      <w:pPr>
-        <w:pStyle w:val="Heading2"/>
-        <w:rPr>
-          <w:lang w:val="en-US"/>
-        </w:rPr>
-      </w:pPr>
-      <w:r>
-        <w:rPr>
-          <w:lang w:val="en-US"/>
-        </w:rPr>
-        <w:t>Run the Model</w:t>
-      </w:r>
-    </w:p>
-    <w:p>
-      <w:pPr>
-        <w:rPr>
-          <w:lang w:val="en-US"/>
-        </w:rPr>
-      </w:pPr>
-      <w:r>
-        <w:rPr>
-          <w:lang w:val="en-US"/>
-        </w:rPr>
-        <w:t xml:space="preserve">Select the ‘Model’ button </w:t>
-      </w:r>
-      <w:r>
-        <w:rPr>
-          <w:noProof/>
-        </w:rPr>
-        <w:drawing>
-          <wp:inline distT="0" distB="0" distL="0" distR="0" wp14:anchorId="224CFFC2" wp14:editId="7EFC6C8C">
-            <wp:extent cx="409575" cy="381000"/>
-            <wp:effectExtent l="0" t="0" r="9525" b="0"/>
-            <wp:docPr id="30" name="Picture 30"/>
-            <wp:cNvGraphicFramePr>
-              <a:graphicFrameLocks xmlns:a="http://schemas.openxmlformats.org/drawingml/2006/main" noChangeAspect="1"/>
-            </wp:cNvGraphicFramePr>
-            <a:graphic xmlns:a="http://schemas.openxmlformats.org/drawingml/2006/main">
-              <a:graphicData uri="http://schemas.openxmlformats.org/drawingml/2006/picture">
-                <pic:pic xmlns:pic="http://schemas.openxmlformats.org/drawingml/2006/picture">
-                  <pic:nvPicPr>
-                    <pic:cNvPr id="1" name=""/>
-                    <pic:cNvPicPr/>
-                  </pic:nvPicPr>
-                  <pic:blipFill>
-                    <a:blip r:embed="rId9"/>
-                    <a:stretch>
-                      <a:fillRect/>
-                    </a:stretch>
-                  </pic:blipFill>
-                  <pic:spPr>
-                    <a:xfrm>
-                      <a:off x="0" y="0"/>
-                      <a:ext cx="409575" cy="381000"/>
-                    </a:xfrm>
-                    <a:prstGeom prst="rect">
-                      <a:avLst/>
-                    </a:prstGeom>
-                  </pic:spPr>
-                </pic:pic>
-              </a:graphicData>
-            </a:graphic>
-          </wp:inline>
-        </w:drawing>
-      </w:r>
-    </w:p>
-    <w:p>
-      <w:pPr>
-        <w:pStyle w:val="Heading3"/>
-        <w:rPr>
-          <w:lang w:val="en-US"/>
-        </w:rPr>
-      </w:pPr>
-      <w:r>
-        <w:rPr>
-          <w:lang w:val="en-US"/>
-        </w:rPr>
-        <w:lastRenderedPageBreak/>
-        <w:t>Setup</w:t>
-      </w:r>
-    </w:p>
-    <w:p>
-      <w:pPr>
-        <w:rPr>
-          <w:lang w:val="en-US"/>
-        </w:rPr>
-      </w:pPr>
-      <w:r>
-        <w:rPr>
-          <w:lang w:val="en-US"/>
-        </w:rPr>
-        <w:t xml:space="preserve">On the ‘setup’ tab, select a working directory (does not have to match that from the previous step) where all your results should be stored. Also select the control file created in the previous section. It should look </w:t>
-      </w:r>
-      <w:proofErr w:type="gramStart"/>
-      <w:r>
-        <w:rPr>
-          <w:lang w:val="en-US"/>
-        </w:rPr>
-        <w:t>similar to</w:t>
-      </w:r>
-      <w:proofErr w:type="gramEnd"/>
-      <w:r>
-        <w:rPr>
-          <w:lang w:val="en-US"/>
-        </w:rPr>
-        <w:t xml:space="preserve"> this:</w:t>
-      </w:r>
-    </w:p>
-    <w:p>
-      <w:pPr>
-        <w:rPr>
-          <w:lang w:val="en-US"/>
-        </w:rPr>
-      </w:pPr>
-      <w:r>
-        <w:rPr>
-          <w:noProof/>
-        </w:rPr>
-        <w:drawing>
-          <wp:inline distT="0" distB="0" distL="0" distR="0" wp14:anchorId="2129499C" wp14:editId="6E596A1F">
-            <wp:extent cx="5760720" cy="3261360"/>
-            <wp:effectExtent l="0" t="0" r="0" b="0"/>
-            <wp:docPr id="31" name="Picture 31"/>
-            <wp:cNvGraphicFramePr>
-              <a:graphicFrameLocks xmlns:a="http://schemas.openxmlformats.org/drawingml/2006/main" noChangeAspect="1"/>
-            </wp:cNvGraphicFramePr>
-            <a:graphic xmlns:a="http://schemas.openxmlformats.org/drawingml/2006/main">
-              <a:graphicData uri="http://schemas.openxmlformats.org/drawingml/2006/picture">
-                <pic:pic xmlns:pic="http://schemas.openxmlformats.org/drawingml/2006/picture">
-                  <pic:nvPicPr>
-                    <pic:cNvPr id="1" name=""/>
-                    <pic:cNvPicPr/>
-                  </pic:nvPicPr>
-                  <pic:blipFill>
-                    <a:blip r:embed="rId37"/>
-                    <a:stretch>
-                      <a:fillRect/>
-                    </a:stretch>
-                  </pic:blipFill>
-                  <pic:spPr>
-                    <a:xfrm>
-                      <a:off x="0" y="0"/>
-                      <a:ext cx="5760720" cy="3261360"/>
-                    </a:xfrm>
-                    <a:prstGeom prst="rect">
-                      <a:avLst/>
-                    </a:prstGeom>
-                  </pic:spPr>
-                </pic:pic>
-              </a:graphicData>
-            </a:graphic>
-          </wp:inline>
-        </w:drawing>
-      </w:r>
-    </w:p>
-    <w:p>
-      <w:pPr>
-        <w:pStyle w:val="Heading3"/>
-        <w:rPr>
-          <w:lang w:val="en-US"/>
-        </w:rPr>
-      </w:pPr>
-      <w:r>
-        <w:rPr>
-          <w:lang w:val="en-US"/>
-        </w:rPr>
-        <w:t>Execute</w:t>
-      </w:r>
-    </w:p>
-    <w:p>
-      <w:pPr>
-        <w:rPr>
-          <w:lang w:val="en-US"/>
-        </w:rPr>
-      </w:pPr>
-      <w:r>
-        <w:rPr>
-          <w:lang w:val="en-US"/>
-        </w:rPr>
-        <w:t>Navigate to the ‘Risk (L1)’ tab. Check the first 2 boxes and press ‘Run Risk1’.</w:t>
-      </w:r>
-    </w:p>
-    <w:p>
-      <w:pPr>
-        <w:rPr>
-          <w:lang w:val="en-US"/>
-        </w:rPr>
-      </w:pPr>
-      <w:r>
-        <w:rPr>
-          <w:noProof/>
-        </w:rPr>
-        <w:lastRenderedPageBreak/>
-        <w:drawing>
-          <wp:inline distT="0" distB="0" distL="0" distR="0" wp14:anchorId="21F03096" wp14:editId="157B0C5A">
-            <wp:extent cx="5760720" cy="3225165"/>
-            <wp:effectExtent l="0" t="0" r="0" b="0"/>
-            <wp:docPr id="35" name="Picture 35"/>
-            <wp:cNvGraphicFramePr>
-              <a:graphicFrameLocks xmlns:a="http://schemas.openxmlformats.org/drawingml/2006/main" noChangeAspect="1"/>
-            </wp:cNvGraphicFramePr>
-            <a:graphic xmlns:a="http://schemas.openxmlformats.org/drawingml/2006/main">
-              <a:graphicData uri="http://schemas.openxmlformats.org/drawingml/2006/picture">
-                <pic:pic xmlns:pic="http://schemas.openxmlformats.org/drawingml/2006/picture">
-                  <pic:nvPicPr>
-                    <pic:cNvPr id="1" name=""/>
-                    <pic:cNvPicPr/>
-                  </pic:nvPicPr>
-                  <pic:blipFill>
-                    <a:blip r:embed="rId38"/>
-                    <a:stretch>
-                      <a:fillRect/>
-                    </a:stretch>
-                  </pic:blipFill>
-                  <pic:spPr>
-                    <a:xfrm>
-                      <a:off x="0" y="0"/>
-                      <a:ext cx="5760720" cy="3225165"/>
-                    </a:xfrm>
-                    <a:prstGeom prst="rect">
-                      <a:avLst/>
-                    </a:prstGeom>
-                  </pic:spPr>
-                </pic:pic>
-              </a:graphicData>
-            </a:graphic>
-          </wp:inline>
-        </w:drawing>
-      </w:r>
-    </w:p>
-    <w:p>
-      <w:pPr>
-        <w:pStyle w:val="Heading3"/>
-        <w:rPr>
-          <w:lang w:val="en-US"/>
-        </w:rPr>
-      </w:pPr>
-      <w:r>
-        <w:rPr>
-          <w:lang w:val="en-US"/>
-        </w:rPr>
-        <w:t xml:space="preserve"> </w:t>
-      </w:r>
-      <w:r>
-        <w:rPr>
-          <w:lang w:val="en-US"/>
-        </w:rPr>
-        <w:t>View Results</w:t>
-      </w:r>
-    </w:p>
-    <w:p>
-      <w:pPr>
-        <w:rPr>
-          <w:lang w:val="en-US"/>
-        </w:rPr>
-      </w:pPr>
-      <w:r>
-        <w:rPr>
-          <w:lang w:val="en-US"/>
-        </w:rPr>
-        <w:t>Navigate to the selected working directory. You should see 3 files created:</w:t>
-      </w:r>
-    </w:p>
-    <w:p>
-      <w:pPr>
-        <w:rPr>
-          <w:lang w:val="en-US"/>
-        </w:rPr>
-      </w:pPr>
-      <w:r>
-        <w:rPr>
-          <w:noProof/>
-        </w:rPr>
-        <w:drawing>
-          <wp:inline distT="0" distB="0" distL="0" distR="0" wp14:anchorId="7B56B017" wp14:editId="47AE6E2C">
-            <wp:extent cx="2971800" cy="1981200"/>
-            <wp:effectExtent l="0" t="0" r="0" b="0"/>
-            <wp:docPr id="36" name="Picture 36"/>
-            <wp:cNvGraphicFramePr>
-              <a:graphicFrameLocks xmlns:a="http://schemas.openxmlformats.org/drawingml/2006/main" noChangeAspect="1"/>
-            </wp:cNvGraphicFramePr>
-            <a:graphic xmlns:a="http://schemas.openxmlformats.org/drawingml/2006/main">
-              <a:graphicData uri="http://schemas.openxmlformats.org/drawingml/2006/picture">
-                <pic:pic xmlns:pic="http://schemas.openxmlformats.org/drawingml/2006/picture">
-                  <pic:nvPicPr>
-                    <pic:cNvPr id="1" name=""/>
-                    <pic:cNvPicPr/>
-                  </pic:nvPicPr>
-                  <pic:blipFill>
-                    <a:blip r:embed="rId39"/>
-                    <a:stretch>
-                      <a:fillRect/>
-                    </a:stretch>
-                  </pic:blipFill>
-                  <pic:spPr>
-                    <a:xfrm>
-                      <a:off x="0" y="0"/>
-                      <a:ext cx="2971800" cy="1981200"/>
-                    </a:xfrm>
-                    <a:prstGeom prst="rect">
-                      <a:avLst/>
-                    </a:prstGeom>
-                  </pic:spPr>
-                </pic:pic>
-              </a:graphicData>
-            </a:graphic>
-          </wp:inline>
-        </w:drawing>
-      </w:r>
-    </w:p>
-    <w:p>
-      <w:pPr>
-        <w:rPr>
-          <w:lang w:val="en-US"/>
-        </w:rPr>
-      </w:pPr>
-      <w:r>
-        <w:rPr>
-          <w:lang w:val="en-US"/>
-        </w:rPr>
-        <w:t xml:space="preserve">The </w:t>
-      </w:r>
-      <w:proofErr w:type="spellStart"/>
-      <w:r>
-        <w:rPr>
-          <w:lang w:val="en-US"/>
-        </w:rPr>
-        <w:t>svg</w:t>
-      </w:r>
-      <w:proofErr w:type="spellEnd"/>
-      <w:r>
-        <w:rPr>
-          <w:lang w:val="en-US"/>
-        </w:rPr>
-        <w:t xml:space="preserve"> is a plot of the total results (</w:t>
-      </w:r>
-      <w:r>
-        <w:rPr>
-          <w:lang w:val="en-US"/>
-        </w:rPr>
-        <w:t>risk1_run1_tutorial2_ttl.csv</w:t>
-      </w:r>
-      <w:r>
-        <w:rPr>
-          <w:lang w:val="en-US"/>
-        </w:rPr>
-        <w:t>):</w:t>
-      </w:r>
-    </w:p>
-    <w:p>
-      <w:pPr>
-        <w:rPr>
-          <w:lang w:val="en-US"/>
-        </w:rPr>
-      </w:pPr>
-      <w:r>
-        <w:rPr>
-          <w:noProof/>
-          <w:lang w:val="en-US"/>
-        </w:rPr>
-        <w:lastRenderedPageBreak/>
-        <w:drawing>
-          <wp:inline distT="0" distB="0" distL="0" distR="0" wp14:anchorId="0C4C4F57" wp14:editId="26EB4F7F">
-            <wp:extent cx="5760720" cy="3545205"/>
-            <wp:effectExtent l="0" t="0" r="0" b="0"/>
-            <wp:docPr id="37" name="Graphic 37"/>
-            <wp:cNvGraphicFramePr>
-              <a:graphicFrameLocks xmlns:a="http://schemas.openxmlformats.org/drawingml/2006/main" noChangeAspect="1"/>
-            </wp:cNvGraphicFramePr>
-            <a:graphic xmlns:a="http://schemas.openxmlformats.org/drawingml/2006/main">
-              <a:graphicData uri="http://schemas.openxmlformats.org/drawingml/2006/picture">
-                <pic:pic xmlns:pic="http://schemas.openxmlformats.org/drawingml/2006/picture">
-                  <pic:nvPicPr>
-                    <pic:cNvPr id="37" name="tutorial2_smry_plot.svg"/>
-                    <pic:cNvPicPr/>
-                  </pic:nvPicPr>
-                  <pic:blipFill>
-                    <a:blip r:embed="rId40">
-                      <a:extLst>
-                        <a:ext uri="{28A0092B-C50C-407E-A947-70E740481C1C}">
-                          <a14:useLocalDpi xmlns:a14="http://schemas.microsoft.com/office/drawing/2010/main" val="0"/>
-                        </a:ext>
-                        <a:ext uri="{96DAC541-7B7A-43D3-8B79-37D633B846F1}">
-                          <asvg:svgBlip xmlns:asvg="http://schemas.microsoft.com/office/drawing/2016/SVG/main" r:embed="rId41"/>
-                        </a:ext>
-                      </a:extLst>
-                    </a:blip>
-                    <a:stretch>
-                      <a:fillRect/>
-                    </a:stretch>
-                  </pic:blipFill>
-                  <pic:spPr>
-                    <a:xfrm>
-                      <a:off x="0" y="0"/>
-                      <a:ext cx="5760720" cy="3545205"/>
-                    </a:xfrm>
-                    <a:prstGeom prst="rect">
-                      <a:avLst/>
-                    </a:prstGeom>
-                  </pic:spPr>
-                </pic:pic>
-              </a:graphicData>
-            </a:graphic>
-          </wp:inline>
-        </w:drawing>
-      </w:r>
-    </w:p>
-    <w:p>
-      <w:pPr>
-        <w:rPr>
-          <w:lang w:val="en-US"/>
-        </w:rPr>
-      </w:pPr>
-    </w:p>
-    <w:p>
-      <w:pPr>
-        <w:rPr>
-          <w:lang w:val="en-US"/>
-        </w:rPr>
-      </w:pPr>
     </w:p>
     <w:p>
       <w:pPr>
@@ -5617,8 +5597,8 @@
       </w:pPr>
     </w:p>
     <w:sectPr>
-      <w:headerReference w:type="default" r:id="rId42"/>
-      <w:footerReference w:type="default" r:id="rId43"/>
+      <w:headerReference w:type="default" r:id="rId41"/>
+      <w:footerReference w:type="default" r:id="rId42"/>
       <w:pgSz w:w="12240" w:h="15840"/>
       <w:pgMar w:top="1440" w:right="1440" w:bottom="1440" w:left="1728" w:header="706" w:footer="706" w:gutter="0"/>
       <w:cols w:space="708"/>
@@ -5659,27 +5639,14 @@
     <w:pPr>
       <w:pStyle w:val="Footer"/>
     </w:pPr>
-    <w:r>
-      <w:fldChar w:fldCharType="begin"/>
-    </w:r>
-    <w:r>
-      <w:instrText xml:space="preserve"> FILENAME \* MERGEFORMAT </w:instrText>
-    </w:r>
-    <w:r>
-      <w:fldChar w:fldCharType="separate"/>
-    </w:r>
-    <w:r>
-      <w:rPr>
-        <w:noProof/>
-      </w:rPr>
-      <w:t>CanFlood - UsersManual (0.0.1).docx</w:t>
-    </w:r>
-    <w:r>
-      <w:rPr>
-        <w:noProof/>
-      </w:rPr>
-      <w:fldChar w:fldCharType="end"/>
-    </w:r>
+    <w:fldSimple w:instr=" FILENAME \* MERGEFORMAT ">
+      <w:r>
+        <w:rPr>
+          <w:noProof/>
+        </w:rPr>
+        <w:t>CanFlood - UsersManual (0.0.1).docx</w:t>
+      </w:r>
+    </w:fldSimple>
     <w:r>
       <w:ptab w:relativeTo="margin" w:alignment="right" w:leader="none"/>
     </w:r>
@@ -5765,14 +5732,27 @@
     <w:r>
       <w:ptab w:relativeTo="margin" w:alignment="right" w:leader="none"/>
     </w:r>
-    <w:fldSimple w:instr=" DATE   \* MERGEFORMAT ">
-      <w:r>
-        <w:rPr>
-          <w:noProof/>
-        </w:rPr>
-        <w:t>2020-03-04</w:t>
-      </w:r>
-    </w:fldSimple>
+    <w:r>
+      <w:fldChar w:fldCharType="begin"/>
+    </w:r>
+    <w:r>
+      <w:instrText xml:space="preserve"> DATE   \* MERGEFORMAT </w:instrText>
+    </w:r>
+    <w:r>
+      <w:fldChar w:fldCharType="separate"/>
+    </w:r>
+    <w:r>
+      <w:rPr>
+        <w:noProof/>
+      </w:rPr>
+      <w:t>2020-03-05</w:t>
+    </w:r>
+    <w:r>
+      <w:rPr>
+        <w:noProof/>
+      </w:rPr>
+      <w:fldChar w:fldCharType="end"/>
+    </w:r>
   </w:p>
 </w:hdr>
 </file>
@@ -7682,7 +7662,7 @@
 </file>
 
 <file path=customXml/itemProps1.xml><?xml version="1.0" encoding="utf-8"?>
-<ds:datastoreItem xmlns:ds="http://schemas.openxmlformats.org/officeDocument/2006/customXml" ds:itemID="{BFA3D6BD-53D2-4FE7-A616-0C58F62FA4E8}">
+<ds:datastoreItem xmlns:ds="http://schemas.openxmlformats.org/officeDocument/2006/customXml" ds:itemID="{B61F66F8-B73B-4256-927A-E627267FC67F}">
   <ds:schemaRefs>
     <ds:schemaRef ds:uri="http://schemas.openxmlformats.org/officeDocument/2006/bibliography"/>
   </ds:schemaRefs>

</xml_diff>